<commit_message>
Reçete sayısı artırıldı, Sekasn başlatma durumu yapıldı
</commit_message>
<xml_diff>
--- a/doc/Kullanıcı Klavuzu.docx
+++ b/doc/Kullanıcı Klavuzu.docx
@@ -207,10 +207,10 @@
           <w:noProof/>
         </w:rPr>
         <w:drawing>
-          <wp:inline distT="0" distB="0" distL="0" distR="0" wp14:anchorId="00D06971" wp14:editId="6281AA9E">
-            <wp:extent cx="5943600" cy="3613785"/>
-            <wp:effectExtent l="0" t="0" r="0" b="5715"/>
-            <wp:docPr id="373219374" name="Picture 1"/>
+          <wp:inline distT="0" distB="0" distL="0" distR="0" wp14:anchorId="05D08FEF" wp14:editId="22CA9E0F">
+            <wp:extent cx="5943600" cy="3575050"/>
+            <wp:effectExtent l="0" t="0" r="0" b="6350"/>
+            <wp:docPr id="48936875" name="Picture 1"/>
             <wp:cNvGraphicFramePr>
               <a:graphicFrameLocks xmlns:a="http://schemas.openxmlformats.org/drawingml/2006/main" noChangeAspect="1"/>
             </wp:cNvGraphicFramePr>
@@ -218,7 +218,7 @@
               <a:graphicData uri="http://schemas.openxmlformats.org/drawingml/2006/picture">
                 <pic:pic xmlns:pic="http://schemas.openxmlformats.org/drawingml/2006/picture">
                   <pic:nvPicPr>
-                    <pic:cNvPr id="373219374" name=""/>
+                    <pic:cNvPr id="48936875" name=""/>
                     <pic:cNvPicPr/>
                   </pic:nvPicPr>
                   <pic:blipFill>
@@ -230,7 +230,7 @@
                   <pic:spPr>
                     <a:xfrm>
                       <a:off x="0" y="0"/>
-                      <a:ext cx="5943600" cy="3613785"/>
+                      <a:ext cx="5943600" cy="3575050"/>
                     </a:xfrm>
                     <a:prstGeom prst="rect">
                       <a:avLst/>
@@ -580,10 +580,10 @@
           <w:noProof/>
         </w:rPr>
         <w:drawing>
-          <wp:inline distT="0" distB="0" distL="0" distR="0" wp14:anchorId="7C8035E1" wp14:editId="60624ED6">
-            <wp:extent cx="5943600" cy="3558540"/>
-            <wp:effectExtent l="0" t="0" r="0" b="3810"/>
-            <wp:docPr id="1923601808" name="Picture 1"/>
+          <wp:inline distT="0" distB="0" distL="0" distR="0" wp14:anchorId="59F664FD" wp14:editId="413A7F05">
+            <wp:extent cx="5943600" cy="3561715"/>
+            <wp:effectExtent l="0" t="0" r="0" b="635"/>
+            <wp:docPr id="660500910" name="Picture 1"/>
             <wp:cNvGraphicFramePr>
               <a:graphicFrameLocks xmlns:a="http://schemas.openxmlformats.org/drawingml/2006/main" noChangeAspect="1"/>
             </wp:cNvGraphicFramePr>
@@ -591,7 +591,7 @@
               <a:graphicData uri="http://schemas.openxmlformats.org/drawingml/2006/picture">
                 <pic:pic xmlns:pic="http://schemas.openxmlformats.org/drawingml/2006/picture">
                   <pic:nvPicPr>
-                    <pic:cNvPr id="1923601808" name=""/>
+                    <pic:cNvPr id="660500910" name=""/>
                     <pic:cNvPicPr/>
                   </pic:nvPicPr>
                   <pic:blipFill>
@@ -603,7 +603,7 @@
                   <pic:spPr>
                     <a:xfrm>
                       <a:off x="0" y="0"/>
-                      <a:ext cx="5943600" cy="3558540"/>
+                      <a:ext cx="5943600" cy="3561715"/>
                     </a:xfrm>
                     <a:prstGeom prst="rect">
                       <a:avLst/>
@@ -691,10 +691,10 @@
           <w:noProof/>
         </w:rPr>
         <w:drawing>
-          <wp:inline distT="0" distB="0" distL="0" distR="0" wp14:anchorId="47ADB2AD" wp14:editId="674F7B61">
-            <wp:extent cx="5943600" cy="3600450"/>
-            <wp:effectExtent l="0" t="0" r="0" b="0"/>
-            <wp:docPr id="1629480339" name="Picture 1"/>
+          <wp:inline distT="0" distB="0" distL="0" distR="0" wp14:anchorId="07818919" wp14:editId="12032588">
+            <wp:extent cx="5943600" cy="3575050"/>
+            <wp:effectExtent l="0" t="0" r="0" b="6350"/>
+            <wp:docPr id="1873220019" name="Picture 1"/>
             <wp:cNvGraphicFramePr>
               <a:graphicFrameLocks xmlns:a="http://schemas.openxmlformats.org/drawingml/2006/main" noChangeAspect="1"/>
             </wp:cNvGraphicFramePr>
@@ -702,7 +702,7 @@
               <a:graphicData uri="http://schemas.openxmlformats.org/drawingml/2006/picture">
                 <pic:pic xmlns:pic="http://schemas.openxmlformats.org/drawingml/2006/picture">
                   <pic:nvPicPr>
-                    <pic:cNvPr id="1629480339" name=""/>
+                    <pic:cNvPr id="1873220019" name=""/>
                     <pic:cNvPicPr/>
                   </pic:nvPicPr>
                   <pic:blipFill>
@@ -714,7 +714,7 @@
                   <pic:spPr>
                     <a:xfrm>
                       <a:off x="0" y="0"/>
-                      <a:ext cx="5943600" cy="3600450"/>
+                      <a:ext cx="5943600" cy="3575050"/>
                     </a:xfrm>
                     <a:prstGeom prst="rect">
                       <a:avLst/>

</xml_diff>

<commit_message>
Eplan 2.7 ye geçildi. En son istenen değişiklikler yapılarak denemeler yapıldı.
</commit_message>
<xml_diff>
--- a/doc/Kullanıcı Klavuzu.docx
+++ b/doc/Kullanıcı Klavuzu.docx
@@ -12,10 +12,24 @@
     </w:p>
     <w:p>
       <w:r>
-        <w:t>Bu dökümanda makinenin ekran kullanımı ve kritik noktalar anlatılmaktadır.</w:t>
-      </w:r>
-    </w:p>
-    <w:p/>
+        <w:t xml:space="preserve">Bu dökümanda makinenin ekran kullanımı ve </w:t>
+      </w:r>
+      <w:r>
+        <w:t>otomatik çalışma</w:t>
+      </w:r>
+      <w:r>
+        <w:t xml:space="preserve"> anlatılmaktadır.</w:t>
+      </w:r>
+    </w:p>
+    <w:p/>
+    <w:p>
+      <w:pPr>
+        <w:pStyle w:val="Heading1"/>
+      </w:pPr>
+      <w:r>
+        <w:t>EKRAN KULLANIM TALİMATI</w:t>
+      </w:r>
+    </w:p>
     <w:p>
       <w:pPr>
         <w:pStyle w:val="Heading2"/>
@@ -40,10 +54,10 @@
           <w:noProof/>
         </w:rPr>
         <w:drawing>
-          <wp:inline distT="0" distB="0" distL="0" distR="0" wp14:anchorId="2CC01E13" wp14:editId="278F415A">
-            <wp:extent cx="5943600" cy="3585210"/>
+          <wp:inline distT="0" distB="0" distL="0" distR="0" wp14:anchorId="4AB7206C" wp14:editId="0F27F427">
+            <wp:extent cx="5943600" cy="3588385"/>
             <wp:effectExtent l="0" t="0" r="0" b="0"/>
-            <wp:docPr id="1088870364" name="Picture 1"/>
+            <wp:docPr id="1852762225" name="Picture 1"/>
             <wp:cNvGraphicFramePr>
               <a:graphicFrameLocks xmlns:a="http://schemas.openxmlformats.org/drawingml/2006/main" noChangeAspect="1"/>
             </wp:cNvGraphicFramePr>
@@ -51,7 +65,7 @@
               <a:graphicData uri="http://schemas.openxmlformats.org/drawingml/2006/picture">
                 <pic:pic xmlns:pic="http://schemas.openxmlformats.org/drawingml/2006/picture">
                   <pic:nvPicPr>
-                    <pic:cNvPr id="1088870364" name=""/>
+                    <pic:cNvPr id="1852762225" name=""/>
                     <pic:cNvPicPr/>
                   </pic:nvPicPr>
                   <pic:blipFill>
@@ -63,7 +77,7 @@
                   <pic:spPr>
                     <a:xfrm>
                       <a:off x="0" y="0"/>
-                      <a:ext cx="5943600" cy="3585210"/>
+                      <a:ext cx="5943600" cy="3588385"/>
                     </a:xfrm>
                     <a:prstGeom prst="rect">
                       <a:avLst/>
@@ -115,24 +129,13 @@
         <w:rPr>
           <w:rStyle w:val="Heading3Char"/>
         </w:rPr>
-        <w:t>START:</w:t>
-      </w:r>
-      <w:r>
-        <w:t xml:space="preserve"> Sistem otomatik modda iken </w:t>
-      </w:r>
-      <w:r>
-        <w:t>sistemin çalışmasını başlatır.</w:t>
-      </w:r>
-    </w:p>
-    <w:p>
-      <w:r>
-        <w:rPr>
-          <w:rStyle w:val="Heading3Char"/>
-        </w:rPr>
         <w:t>STOP:</w:t>
       </w:r>
       <w:r>
-        <w:t xml:space="preserve"> Otomatik olarak çalışan sistemi durdurur.</w:t>
+        <w:t xml:space="preserve"> Otomatik olarak çalışan sistemi durdurur</w:t>
+      </w:r>
+      <w:r>
+        <w:t xml:space="preserve"> ve sistem resetlenir.</w:t>
       </w:r>
     </w:p>
     <w:p>
@@ -171,6 +174,54 @@
           <w:bCs/>
         </w:rPr>
         <w:t xml:space="preserve"> durumda servo hareketini durdurmak için “STOP” tuşuna basılması gerekir. Aksi halde servo hareketini tamamlamaya devam eder.</w:t>
+      </w:r>
+    </w:p>
+    <w:p>
+      <w:pPr>
+        <w:rPr>
+          <w:bCs/>
+        </w:rPr>
+      </w:pPr>
+      <w:r>
+        <w:rPr>
+          <w:rStyle w:val="Heading3Char"/>
+        </w:rPr>
+        <w:lastRenderedPageBreak/>
+        <w:t>ALARM SUSTUR</w:t>
+      </w:r>
+      <w:r>
+        <w:rPr>
+          <w:rStyle w:val="Heading3Char"/>
+        </w:rPr>
+        <w:t>:</w:t>
+      </w:r>
+      <w:r>
+        <w:rPr>
+          <w:rStyle w:val="Heading3Char"/>
+        </w:rPr>
+        <w:t xml:space="preserve"> </w:t>
+      </w:r>
+      <w:r>
+        <w:rPr>
+          <w:rStyle w:val="Heading3Char"/>
+          <w:b w:val="0"/>
+          <w:bCs/>
+          <w:color w:val="auto"/>
+          <w:sz w:val="22"/>
+          <w:szCs w:val="22"/>
+        </w:rPr>
+        <w:t xml:space="preserve">Servo sürücü </w:t>
+      </w:r>
+      <w:r>
+        <w:rPr>
+          <w:rStyle w:val="Heading3Char"/>
+          <w:b w:val="0"/>
+          <w:bCs/>
+          <w:color w:val="auto"/>
+          <w:sz w:val="22"/>
+          <w:szCs w:val="22"/>
+        </w:rPr>
+        <w:t>hatası veya pistonların hareket sıkışması gibi hatalarda alarm sireni çalmaya başlar. Bu sireni geçici durdurmak için kullanılır.</w:t>
       </w:r>
     </w:p>
     <w:p>
@@ -182,7 +233,6 @@
         </w:numPr>
       </w:pPr>
       <w:r>
-        <w:lastRenderedPageBreak/>
         <w:t xml:space="preserve">MANUEL </w:t>
       </w:r>
     </w:p>
@@ -264,7 +314,6 @@
         </w:numPr>
       </w:pPr>
       <w:r>
-        <w:lastRenderedPageBreak/>
         <w:t>SERVO KONT. EKRANI</w:t>
       </w:r>
     </w:p>
@@ -522,30 +571,6 @@
       </w:r>
     </w:p>
     <w:p/>
-    <w:p/>
-    <w:p/>
-    <w:p/>
-    <w:p/>
-    <w:p/>
-    <w:p/>
-    <w:p/>
-    <w:p/>
-    <w:p/>
-    <w:p/>
-    <w:p/>
-    <w:p/>
-    <w:p/>
-    <w:p/>
-    <w:p/>
-    <w:p/>
-    <w:p/>
-    <w:p/>
-    <w:p/>
-    <w:p/>
-    <w:p/>
-    <w:p/>
-    <w:p/>
-    <w:p/>
     <w:p>
       <w:pPr>
         <w:pStyle w:val="Heading2"/>
@@ -555,7 +580,6 @@
         </w:numPr>
       </w:pPr>
       <w:r>
-        <w:lastRenderedPageBreak/>
         <w:t>İZLEME EKRANI</w:t>
       </w:r>
     </w:p>
@@ -616,15 +640,426 @@
         </w:drawing>
       </w:r>
     </w:p>
+    <w:p/>
+    <w:p/>
+    <w:p/>
+    <w:p/>
+    <w:p/>
+    <w:p/>
+    <w:p/>
+    <w:p>
+      <w:pPr>
+        <w:pStyle w:val="Heading2"/>
+        <w:numPr>
+          <w:ilvl w:val="0"/>
+          <w:numId w:val="9"/>
+        </w:numPr>
+      </w:pPr>
+      <w:r>
+        <w:lastRenderedPageBreak/>
+        <w:t>REÇETE EKRANI</w:t>
+      </w:r>
+    </w:p>
+    <w:p/>
     <w:p>
       <w:r>
         <w:rPr>
           <w:noProof/>
         </w:rPr>
         <w:drawing>
-          <wp:inline distT="0" distB="0" distL="0" distR="0" wp14:anchorId="01704A30" wp14:editId="3931496D">
-            <wp:extent cx="5962650" cy="3514725"/>
-            <wp:effectExtent l="0" t="0" r="0" b="9525"/>
+          <wp:inline distT="0" distB="0" distL="0" distR="0" wp14:anchorId="658857A4" wp14:editId="6695EFCB">
+            <wp:extent cx="5943600" cy="3566160"/>
+            <wp:effectExtent l="0" t="0" r="0" b="0"/>
+            <wp:docPr id="39422124" name="Picture 1"/>
+            <wp:cNvGraphicFramePr>
+              <a:graphicFrameLocks xmlns:a="http://schemas.openxmlformats.org/drawingml/2006/main" noChangeAspect="1"/>
+            </wp:cNvGraphicFramePr>
+            <a:graphic xmlns:a="http://schemas.openxmlformats.org/drawingml/2006/main">
+              <a:graphicData uri="http://schemas.openxmlformats.org/drawingml/2006/picture">
+                <pic:pic xmlns:pic="http://schemas.openxmlformats.org/drawingml/2006/picture">
+                  <pic:nvPicPr>
+                    <pic:cNvPr id="39422124" name=""/>
+                    <pic:cNvPicPr/>
+                  </pic:nvPicPr>
+                  <pic:blipFill>
+                    <a:blip r:embed="rId14"/>
+                    <a:stretch>
+                      <a:fillRect/>
+                    </a:stretch>
+                  </pic:blipFill>
+                  <pic:spPr>
+                    <a:xfrm>
+                      <a:off x="0" y="0"/>
+                      <a:ext cx="5943600" cy="3566160"/>
+                    </a:xfrm>
+                    <a:prstGeom prst="rect">
+                      <a:avLst/>
+                    </a:prstGeom>
+                  </pic:spPr>
+                </pic:pic>
+              </a:graphicData>
+            </a:graphic>
+          </wp:inline>
+        </w:drawing>
+      </w:r>
+    </w:p>
+    <w:p/>
+    <w:p>
+      <w:r>
+        <w:rPr>
+          <w:rStyle w:val="Heading3Char"/>
+        </w:rPr>
+        <w:t>Model Seçimi:</w:t>
+      </w:r>
+      <w:r>
+        <w:t xml:space="preserve"> İstenen modelin seçildiği kontroldür.  </w:t>
+      </w:r>
+      <w:r>
+        <w:t xml:space="preserve">60 </w:t>
+      </w:r>
+      <w:r>
+        <w:t>adet modele kadar destekler.</w:t>
+      </w:r>
+    </w:p>
+    <w:p>
+      <w:r>
+        <w:rPr>
+          <w:rStyle w:val="Heading3Char"/>
+        </w:rPr>
+        <w:t>Model Adı:</w:t>
+      </w:r>
+      <w:r>
+        <w:t xml:space="preserve"> Seçilen modele verilen isimdir.</w:t>
+      </w:r>
+    </w:p>
+    <w:p>
+      <w:r>
+        <w:rPr>
+          <w:rStyle w:val="Heading3Char"/>
+        </w:rPr>
+        <w:t>Model Sınıfı:</w:t>
+      </w:r>
+      <w:r>
+        <w:t xml:space="preserve"> Modelin sınıf bilgisini içerir. “Boş”, “E” ve “F” sınıfları vardır. Bu sınıfa göre hazıra alma işlemi</w:t>
+      </w:r>
+      <w:r>
+        <w:t xml:space="preserve"> sırasında piston hareketleri</w:t>
+      </w:r>
+      <w:r>
+        <w:t xml:space="preserve"> değişir.</w:t>
+      </w:r>
+    </w:p>
+    <w:p>
+      <w:r>
+        <w:rPr>
+          <w:rStyle w:val="Heading3Char"/>
+        </w:rPr>
+        <w:t>Model Boyu:</w:t>
+      </w:r>
+      <w:r>
+        <w:t xml:space="preserve"> Servonun gitmesi istenen boy değeri.</w:t>
+      </w:r>
+    </w:p>
+    <w:p>
+      <w:r>
+        <w:rPr>
+          <w:rStyle w:val="Heading3Char"/>
+        </w:rPr>
+        <w:t>Model Eni:</w:t>
+      </w:r>
+      <w:r>
+        <w:t xml:space="preserve"> Bilgi amaçlı modelin enini belirtir.</w:t>
+      </w:r>
+    </w:p>
+    <w:p>
+      <w:r>
+        <w:rPr>
+          <w:rStyle w:val="Heading3Char"/>
+        </w:rPr>
+        <w:t>Kenetleme Süresi:</w:t>
+      </w:r>
+      <w:r>
+        <w:t xml:space="preserve"> Otomatik işlem sırasında model kenetlendiğinde kenetli kalma süresidir. </w:t>
+      </w:r>
+    </w:p>
+    <w:p>
+      <w:r>
+        <w:rPr>
+          <w:rStyle w:val="Heading3Char"/>
+        </w:rPr>
+        <w:t>Gerdirme Mesafesi:</w:t>
+      </w:r>
+      <w:r>
+        <w:t xml:space="preserve"> Modeli gerdirmek için girilen mesafe bilgisi.</w:t>
+      </w:r>
+    </w:p>
+    <w:p>
+      <w:r>
+        <w:rPr>
+          <w:b/>
+          <w:bCs/>
+          <w:color w:val="2F5496" w:themeColor="accent1" w:themeShade="BF"/>
+        </w:rPr>
+        <w:t>Start Uyari Süresi:</w:t>
+      </w:r>
+      <w:r>
+        <w:rPr>
+          <w:color w:val="2F5496" w:themeColor="accent1" w:themeShade="BF"/>
+        </w:rPr>
+        <w:t xml:space="preserve"> </w:t>
+      </w:r>
+      <w:r>
+        <w:t>Sistem otomatik sekansa başla</w:t>
+      </w:r>
+      <w:r>
+        <w:t>dığını bildiren kısa süreli çalan alarmın çalma süresidir.</w:t>
+      </w:r>
+    </w:p>
+    <w:p/>
+    <w:p/>
+    <w:p/>
+    <w:p/>
+    <w:p>
+      <w:pPr>
+        <w:pStyle w:val="Heading2"/>
+        <w:numPr>
+          <w:ilvl w:val="0"/>
+          <w:numId w:val="9"/>
+        </w:numPr>
+      </w:pPr>
+      <w:r>
+        <w:lastRenderedPageBreak/>
+        <w:t>ALARM EKRANI</w:t>
+      </w:r>
+    </w:p>
+    <w:p>
+      <w:r>
+        <w:t xml:space="preserve">Sistem hakkında anlık alarmların gösterildiği ekrandır. </w:t>
+      </w:r>
+    </w:p>
+    <w:p>
+      <w:r>
+        <w:t>Örneğin; otomaitk çalışma esnasında ileri hareket etmesi gereken pistonun belirlenen sürede ileri hareket edemem</w:t>
+      </w:r>
+      <w:r>
+        <w:t>e</w:t>
+      </w:r>
+      <w:r>
+        <w:t>si gibi hatalar gösterilir.</w:t>
+      </w:r>
+    </w:p>
+    <w:p/>
+    <w:p>
+      <w:pPr>
+        <w:pStyle w:val="Heading2"/>
+        <w:numPr>
+          <w:ilvl w:val="0"/>
+          <w:numId w:val="9"/>
+        </w:numPr>
+      </w:pPr>
+      <w:r>
+        <w:t>KRİTİK NOKTALAR</w:t>
+      </w:r>
+    </w:p>
+    <w:p/>
+    <w:p>
+      <w:pPr>
+        <w:pStyle w:val="ListParagraph"/>
+        <w:numPr>
+          <w:ilvl w:val="0"/>
+          <w:numId w:val="3"/>
+        </w:numPr>
+      </w:pPr>
+      <w:r>
+        <w:t>Sistemin enerjisi kesilip tekrar açıldığında servo motorun “SERVO” ekranından referans noktasının belirlenmesi gerekir. Aksi halde istenen konum bilgileri yanlış çalışır ve mekanik bir sıkıntıya yol açabilir.</w:t>
+      </w:r>
+    </w:p>
+    <w:p>
+      <w:pPr>
+        <w:pStyle w:val="ListParagraph"/>
+        <w:numPr>
+          <w:ilvl w:val="0"/>
+          <w:numId w:val="3"/>
+        </w:numPr>
+      </w:pPr>
+      <w:r>
+        <w:t>Otomatik start verilmeden önce mutlaka model kontrolü yapılması ve “</w:t>
+      </w:r>
+      <w:r>
+        <w:t>ANA EKRAN</w:t>
+      </w:r>
+      <w:r>
+        <w:t>” ekranından “Hazıra Al” işleminin yapılması gerekir.</w:t>
+      </w:r>
+      <w:r>
+        <w:t xml:space="preserve"> </w:t>
+      </w:r>
+    </w:p>
+    <w:p>
+      <w:pPr>
+        <w:pStyle w:val="ListParagraph"/>
+        <w:numPr>
+          <w:ilvl w:val="0"/>
+          <w:numId w:val="3"/>
+        </w:numPr>
+      </w:pPr>
+      <w:r>
+        <w:t>Modele göre “Hazira Al” işlemi yapılmaz ise pistonlar istenen konumlarda olmadığı için sistem otomatik olarak start almayacaktır.</w:t>
+      </w:r>
+    </w:p>
+    <w:p>
+      <w:pPr>
+        <w:pStyle w:val="ListParagraph"/>
+        <w:numPr>
+          <w:ilvl w:val="0"/>
+          <w:numId w:val="3"/>
+        </w:numPr>
+      </w:pPr>
+      <w:r>
+        <w:t xml:space="preserve">“Hazıra Al” işlemi </w:t>
+      </w:r>
+      <w:r>
+        <w:t xml:space="preserve">sırasında </w:t>
+      </w:r>
+      <w:r>
+        <w:t>seçilen modelin sınıfına göre piston hareketleri değiş</w:t>
+      </w:r>
+      <w:r>
+        <w:t>ir</w:t>
+      </w:r>
+      <w:r>
+        <w:t>.</w:t>
+      </w:r>
+    </w:p>
+    <w:p>
+      <w:pPr>
+        <w:pStyle w:val="ListParagraph"/>
+      </w:pPr>
+    </w:p>
+    <w:p>
+      <w:pPr>
+        <w:pStyle w:val="ListParagraph"/>
+      </w:pPr>
+    </w:p>
+    <w:p>
+      <w:pPr>
+        <w:pStyle w:val="ListParagraph"/>
+      </w:pPr>
+      <w:r>
+        <w:t>YERLEŞİM PLANI</w:t>
+      </w:r>
+    </w:p>
+    <w:p>
+      <w:pPr>
+        <w:ind w:left="360"/>
+      </w:pPr>
+    </w:p>
+    <w:p>
+      <w:pPr>
+        <w:pStyle w:val="Heading1"/>
+      </w:pPr>
+      <w:r>
+        <w:t>OTOMATİK SEKANSA BAŞLAMA ADIMLARI</w:t>
+      </w:r>
+    </w:p>
+    <w:p>
+      <w:r>
+        <w:t>Sistemin otomatik sekansa başlaması için önemli maddeler vardır.</w:t>
+      </w:r>
+    </w:p>
+    <w:p/>
+    <w:p>
+      <w:r>
+        <w:t>Başlatma adımları;</w:t>
+      </w:r>
+    </w:p>
+    <w:p>
+      <w:pPr>
+        <w:pStyle w:val="ListParagraph"/>
+        <w:numPr>
+          <w:ilvl w:val="0"/>
+          <w:numId w:val="10"/>
+        </w:numPr>
+      </w:pPr>
+      <w:r>
+        <w:t>Sistem başlamadan önce kesinlikle servo motorun referans işleminin yapıldığı kontrol edilmelidir. Bunu kontrol etmek için “Servo” ekranında “REFERANS NOKTASI BELİRLE” butonunun kırmızı olmamasına dikkat edilmelidir. Aksi takdirde sistem otomatik başlamaz.</w:t>
+      </w:r>
+    </w:p>
+    <w:p>
+      <w:pPr>
+        <w:pStyle w:val="ListParagraph"/>
+        <w:numPr>
+          <w:ilvl w:val="0"/>
+          <w:numId w:val="10"/>
+        </w:numPr>
+      </w:pPr>
+      <w:r>
+        <w:t>İkinici önemli nokta reçetenin doğru seçildiğinden emin olmaktır.</w:t>
+      </w:r>
+    </w:p>
+    <w:p>
+      <w:pPr>
+        <w:pStyle w:val="ListParagraph"/>
+        <w:numPr>
+          <w:ilvl w:val="0"/>
+          <w:numId w:val="10"/>
+        </w:numPr>
+      </w:pPr>
+      <w:r>
+        <w:t>Üçüncü olarak “Hazıra Al” işleminin yapılmış olup sistemin gerekli konumu almasını sağlamaktır. Servo ve Pistonlar doğru konumda ise ana ekrandaki “Hazıra Al” butonu yeşil renkte olur.</w:t>
+      </w:r>
+    </w:p>
+    <w:p>
+      <w:pPr>
+        <w:pStyle w:val="ListParagraph"/>
+        <w:numPr>
+          <w:ilvl w:val="0"/>
+          <w:numId w:val="10"/>
+        </w:numPr>
+      </w:pPr>
+      <w:r>
+        <w:t>Tüm bunlar yapıldıktan sonra otomatik mod</w:t>
+      </w:r>
+      <w:r>
+        <w:t>u</w:t>
+      </w:r>
+      <w:r>
+        <w:t xml:space="preserve"> başlat</w:t>
+      </w:r>
+      <w:r>
+        <w:t xml:space="preserve">mak için iki kullanıcının da parça yerleştirme işi bittikten sonra kendi kumanda panellerinden çift butonlara basmaları gerekir. </w:t>
+      </w:r>
+    </w:p>
+    <w:p/>
+    <w:p/>
+    <w:p/>
+    <w:p/>
+    <w:p/>
+    <w:p/>
+    <w:p/>
+    <w:p/>
+    <w:p/>
+    <w:p/>
+    <w:p/>
+    <w:p/>
+    <w:p>
+      <w:pPr>
+        <w:pStyle w:val="Heading1"/>
+      </w:pPr>
+      <w:r>
+        <w:t>AKTÜATÖR YERLEŞİM PLANI</w:t>
+      </w:r>
+    </w:p>
+    <w:p/>
+    <w:p>
+      <w:r>
+        <w:rPr>
+          <w:noProof/>
+        </w:rPr>
+        <w:drawing>
+          <wp:inline distT="0" distB="0" distL="0" distR="0" wp14:anchorId="0EA6F545" wp14:editId="7E931923">
+            <wp:extent cx="5943600" cy="3503496"/>
+            <wp:effectExtent l="0" t="0" r="0" b="1905"/>
             <wp:docPr id="1719186082" name="Picture 1"/>
             <wp:cNvGraphicFramePr>
               <a:graphicFrameLocks xmlns:a="http://schemas.openxmlformats.org/drawingml/2006/main" noChangeAspect="1"/>
@@ -639,7 +1074,7 @@
                     </pic:cNvPicPr>
                   </pic:nvPicPr>
                   <pic:blipFill>
-                    <a:blip r:embed="rId14">
+                    <a:blip r:embed="rId15">
                       <a:extLst>
                         <a:ext uri="{28A0092B-C50C-407E-A947-70E740481C1C}">
                           <a14:useLocalDpi xmlns:a14="http://schemas.microsoft.com/office/drawing/2010/main" val="0"/>
@@ -654,7 +1089,7 @@
                   <pic:spPr bwMode="auto">
                     <a:xfrm>
                       <a:off x="0" y="0"/>
-                      <a:ext cx="5994305" cy="3533384"/>
+                      <a:ext cx="5943600" cy="3503496"/>
                     </a:xfrm>
                     <a:prstGeom prst="rect">
                       <a:avLst/>
@@ -670,272 +1105,6 @@
           </wp:inline>
         </w:drawing>
       </w:r>
-    </w:p>
-    <w:p>
-      <w:pPr>
-        <w:pStyle w:val="Heading2"/>
-        <w:numPr>
-          <w:ilvl w:val="0"/>
-          <w:numId w:val="9"/>
-        </w:numPr>
-      </w:pPr>
-      <w:r>
-        <w:lastRenderedPageBreak/>
-        <w:t>REÇETE EKRANI</w:t>
-      </w:r>
-    </w:p>
-    <w:p/>
-    <w:p>
-      <w:r>
-        <w:rPr>
-          <w:noProof/>
-        </w:rPr>
-        <w:drawing>
-          <wp:inline distT="0" distB="0" distL="0" distR="0" wp14:anchorId="07818919" wp14:editId="12032588">
-            <wp:extent cx="5943600" cy="3575050"/>
-            <wp:effectExtent l="0" t="0" r="0" b="6350"/>
-            <wp:docPr id="1873220019" name="Picture 1"/>
-            <wp:cNvGraphicFramePr>
-              <a:graphicFrameLocks xmlns:a="http://schemas.openxmlformats.org/drawingml/2006/main" noChangeAspect="1"/>
-            </wp:cNvGraphicFramePr>
-            <a:graphic xmlns:a="http://schemas.openxmlformats.org/drawingml/2006/main">
-              <a:graphicData uri="http://schemas.openxmlformats.org/drawingml/2006/picture">
-                <pic:pic xmlns:pic="http://schemas.openxmlformats.org/drawingml/2006/picture">
-                  <pic:nvPicPr>
-                    <pic:cNvPr id="1873220019" name=""/>
-                    <pic:cNvPicPr/>
-                  </pic:nvPicPr>
-                  <pic:blipFill>
-                    <a:blip r:embed="rId15"/>
-                    <a:stretch>
-                      <a:fillRect/>
-                    </a:stretch>
-                  </pic:blipFill>
-                  <pic:spPr>
-                    <a:xfrm>
-                      <a:off x="0" y="0"/>
-                      <a:ext cx="5943600" cy="3575050"/>
-                    </a:xfrm>
-                    <a:prstGeom prst="rect">
-                      <a:avLst/>
-                    </a:prstGeom>
-                  </pic:spPr>
-                </pic:pic>
-              </a:graphicData>
-            </a:graphic>
-          </wp:inline>
-        </w:drawing>
-      </w:r>
-    </w:p>
-    <w:p/>
-    <w:p>
-      <w:r>
-        <w:rPr>
-          <w:rStyle w:val="Heading3Char"/>
-        </w:rPr>
-        <w:t>Model Seçimi:</w:t>
-      </w:r>
-      <w:r>
-        <w:t xml:space="preserve"> İstenen modelin seçildiği kontroldür. 25 adet modele kadar destekler.</w:t>
-      </w:r>
-    </w:p>
-    <w:p>
-      <w:r>
-        <w:rPr>
-          <w:rStyle w:val="Heading3Char"/>
-        </w:rPr>
-        <w:t>Model Adı:</w:t>
-      </w:r>
-      <w:r>
-        <w:t xml:space="preserve"> Seçilen modele verilen isimdir.</w:t>
-      </w:r>
-    </w:p>
-    <w:p>
-      <w:r>
-        <w:rPr>
-          <w:rStyle w:val="Heading3Char"/>
-        </w:rPr>
-        <w:t>Model Sınıfı:</w:t>
-      </w:r>
-      <w:r>
-        <w:t xml:space="preserve"> Modelin sınıf bilgisini içerir. “Boş”, “E” ve “F” sınıfları vardır. Bu sınıfa göre hazıra alma işlemi</w:t>
-      </w:r>
-      <w:r>
-        <w:t xml:space="preserve"> sırasında piston hareketleri</w:t>
-      </w:r>
-      <w:r>
-        <w:t xml:space="preserve"> değişir.</w:t>
-      </w:r>
-    </w:p>
-    <w:p>
-      <w:r>
-        <w:rPr>
-          <w:rStyle w:val="Heading3Char"/>
-        </w:rPr>
-        <w:t>Model Boyu:</w:t>
-      </w:r>
-      <w:r>
-        <w:t xml:space="preserve"> Servonun gitmesi istenen boy değeri.</w:t>
-      </w:r>
-    </w:p>
-    <w:p>
-      <w:r>
-        <w:rPr>
-          <w:rStyle w:val="Heading3Char"/>
-        </w:rPr>
-        <w:t>Model Eni:</w:t>
-      </w:r>
-      <w:r>
-        <w:t xml:space="preserve"> Bilgi amaçlı modelin enini belirtir.</w:t>
-      </w:r>
-    </w:p>
-    <w:p>
-      <w:r>
-        <w:rPr>
-          <w:rStyle w:val="Heading3Char"/>
-        </w:rPr>
-        <w:t>Kenetleme Süresi:</w:t>
-      </w:r>
-      <w:r>
-        <w:t xml:space="preserve"> Otomatik işlem sırasında model kenetlendiğinde kenetli kalma süresidir. </w:t>
-      </w:r>
-    </w:p>
-    <w:p>
-      <w:r>
-        <w:rPr>
-          <w:rStyle w:val="Heading3Char"/>
-        </w:rPr>
-        <w:t>Gerdirme Mesafesi:</w:t>
-      </w:r>
-      <w:r>
-        <w:t xml:space="preserve"> Modeli gerdirmek için girilen mesafe bilgisi.</w:t>
-      </w:r>
-    </w:p>
-    <w:p/>
-    <w:p/>
-    <w:p/>
-    <w:p/>
-    <w:p>
-      <w:pPr>
-        <w:pStyle w:val="Heading2"/>
-        <w:numPr>
-          <w:ilvl w:val="0"/>
-          <w:numId w:val="9"/>
-        </w:numPr>
-      </w:pPr>
-      <w:r>
-        <w:lastRenderedPageBreak/>
-        <w:t>ALARM EKRANI</w:t>
-      </w:r>
-    </w:p>
-    <w:p>
-      <w:r>
-        <w:t xml:space="preserve">Sistem hakkında anlık alarmların gösterildiği ekrandır. </w:t>
-      </w:r>
-    </w:p>
-    <w:p>
-      <w:r>
-        <w:t>Örneğin; otomaitk çalışma esnasında ileri hareket etmesi gereken pistonun belirlenen sürede ileri hareket edemem</w:t>
-      </w:r>
-      <w:r>
-        <w:t>e</w:t>
-      </w:r>
-      <w:r>
-        <w:t>si gibi hatalar gösterilir.</w:t>
-      </w:r>
-    </w:p>
-    <w:p/>
-    <w:p>
-      <w:pPr>
-        <w:pStyle w:val="Heading2"/>
-        <w:numPr>
-          <w:ilvl w:val="0"/>
-          <w:numId w:val="9"/>
-        </w:numPr>
-      </w:pPr>
-      <w:r>
-        <w:t>KRİTİK NOKTALAR</w:t>
-      </w:r>
-    </w:p>
-    <w:p/>
-    <w:p>
-      <w:pPr>
-        <w:pStyle w:val="ListParagraph"/>
-        <w:numPr>
-          <w:ilvl w:val="0"/>
-          <w:numId w:val="3"/>
-        </w:numPr>
-      </w:pPr>
-      <w:r>
-        <w:t>Sistemin enerjisi kesilip tekrar açıldığında servo motorun “SERVO” ekranından referans noktasının belirlenmesi gerekir. Aksi halde istenen konum bilgileri yanlış çalışır ve mekanik bir sıkıntıya yol açabilir.</w:t>
-      </w:r>
-    </w:p>
-    <w:p>
-      <w:pPr>
-        <w:pStyle w:val="ListParagraph"/>
-        <w:numPr>
-          <w:ilvl w:val="0"/>
-          <w:numId w:val="3"/>
-        </w:numPr>
-      </w:pPr>
-      <w:r>
-        <w:t>Otomatik start verilmeden önce mutlaka model kontrolü yapılması ve “</w:t>
-      </w:r>
-      <w:r>
-        <w:t>ANA EKRAN</w:t>
-      </w:r>
-      <w:r>
-        <w:t>” ekranından “Hazıra Al” işleminin yapılması gerekir.</w:t>
-      </w:r>
-      <w:r>
-        <w:t xml:space="preserve"> </w:t>
-      </w:r>
-    </w:p>
-    <w:p>
-      <w:pPr>
-        <w:pStyle w:val="ListParagraph"/>
-        <w:numPr>
-          <w:ilvl w:val="0"/>
-          <w:numId w:val="3"/>
-        </w:numPr>
-      </w:pPr>
-      <w:r>
-        <w:t>Modele göre “Hazira Al” işlemi yapılmaz ise pistonlar istenen konumlarda olmadığı için sistem otomatik olarak start almayacaktır.</w:t>
-      </w:r>
-    </w:p>
-    <w:p>
-      <w:pPr>
-        <w:pStyle w:val="ListParagraph"/>
-        <w:numPr>
-          <w:ilvl w:val="0"/>
-          <w:numId w:val="3"/>
-        </w:numPr>
-      </w:pPr>
-      <w:r>
-        <w:t xml:space="preserve">“Hazıra Al” işlemi </w:t>
-      </w:r>
-      <w:r>
-        <w:t xml:space="preserve">sırasında </w:t>
-      </w:r>
-      <w:r>
-        <w:t>seçilen modelin sınıfına göre piston hareketleri değiş</w:t>
-      </w:r>
-      <w:r>
-        <w:t>ir</w:t>
-      </w:r>
-      <w:r>
-        <w:t>.</w:t>
-      </w:r>
-    </w:p>
-    <w:p>
-      <w:pPr>
-        <w:pStyle w:val="ListParagraph"/>
-      </w:pPr>
-    </w:p>
-    <w:p>
-      <w:pPr>
-        <w:ind w:left="360"/>
-      </w:pPr>
     </w:p>
     <w:sectPr>
       <w:headerReference w:type="default" r:id="rId16"/>
@@ -1858,6 +2027,95 @@
       <w:rPr>
         <w:rFonts w:ascii="Wingdings" w:hAnsi="Wingdings" w:hint="default"/>
       </w:rPr>
+    </w:lvl>
+  </w:abstractNum>
+  <w:abstractNum w:abstractNumId="9" w15:restartNumberingAfterBreak="0">
+    <w:nsid w:val="7ED74BF0"/>
+    <w:multiLevelType w:val="hybridMultilevel"/>
+    <w:tmpl w:val="24BEE332"/>
+    <w:lvl w:ilvl="0" w:tplc="0409000F">
+      <w:start w:val="1"/>
+      <w:numFmt w:val="decimal"/>
+      <w:lvlText w:val="%1."/>
+      <w:lvlJc w:val="left"/>
+      <w:pPr>
+        <w:ind w:left="720" w:hanging="360"/>
+      </w:pPr>
+      <w:rPr>
+        <w:rFonts w:hint="default"/>
+      </w:rPr>
+    </w:lvl>
+    <w:lvl w:ilvl="1" w:tplc="04090019" w:tentative="1">
+      <w:start w:val="1"/>
+      <w:numFmt w:val="lowerLetter"/>
+      <w:lvlText w:val="%2."/>
+      <w:lvlJc w:val="left"/>
+      <w:pPr>
+        <w:ind w:left="1440" w:hanging="360"/>
+      </w:pPr>
+    </w:lvl>
+    <w:lvl w:ilvl="2" w:tplc="0409001B" w:tentative="1">
+      <w:start w:val="1"/>
+      <w:numFmt w:val="lowerRoman"/>
+      <w:lvlText w:val="%3."/>
+      <w:lvlJc w:val="right"/>
+      <w:pPr>
+        <w:ind w:left="2160" w:hanging="180"/>
+      </w:pPr>
+    </w:lvl>
+    <w:lvl w:ilvl="3" w:tplc="0409000F" w:tentative="1">
+      <w:start w:val="1"/>
+      <w:numFmt w:val="decimal"/>
+      <w:lvlText w:val="%4."/>
+      <w:lvlJc w:val="left"/>
+      <w:pPr>
+        <w:ind w:left="2880" w:hanging="360"/>
+      </w:pPr>
+    </w:lvl>
+    <w:lvl w:ilvl="4" w:tplc="04090019" w:tentative="1">
+      <w:start w:val="1"/>
+      <w:numFmt w:val="lowerLetter"/>
+      <w:lvlText w:val="%5."/>
+      <w:lvlJc w:val="left"/>
+      <w:pPr>
+        <w:ind w:left="3600" w:hanging="360"/>
+      </w:pPr>
+    </w:lvl>
+    <w:lvl w:ilvl="5" w:tplc="0409001B" w:tentative="1">
+      <w:start w:val="1"/>
+      <w:numFmt w:val="lowerRoman"/>
+      <w:lvlText w:val="%6."/>
+      <w:lvlJc w:val="right"/>
+      <w:pPr>
+        <w:ind w:left="4320" w:hanging="180"/>
+      </w:pPr>
+    </w:lvl>
+    <w:lvl w:ilvl="6" w:tplc="0409000F" w:tentative="1">
+      <w:start w:val="1"/>
+      <w:numFmt w:val="decimal"/>
+      <w:lvlText w:val="%7."/>
+      <w:lvlJc w:val="left"/>
+      <w:pPr>
+        <w:ind w:left="5040" w:hanging="360"/>
+      </w:pPr>
+    </w:lvl>
+    <w:lvl w:ilvl="7" w:tplc="04090019" w:tentative="1">
+      <w:start w:val="1"/>
+      <w:numFmt w:val="lowerLetter"/>
+      <w:lvlText w:val="%8."/>
+      <w:lvlJc w:val="left"/>
+      <w:pPr>
+        <w:ind w:left="5760" w:hanging="360"/>
+      </w:pPr>
+    </w:lvl>
+    <w:lvl w:ilvl="8" w:tplc="0409001B" w:tentative="1">
+      <w:start w:val="1"/>
+      <w:numFmt w:val="lowerRoman"/>
+      <w:lvlText w:val="%9."/>
+      <w:lvlJc w:val="right"/>
+      <w:pPr>
+        <w:ind w:left="6480" w:hanging="180"/>
+      </w:pPr>
     </w:lvl>
   </w:abstractNum>
   <w:num w:numId="1" w16cid:durableId="1759404822">
@@ -1886,6 +2144,9 @@
   </w:num>
   <w:num w:numId="9" w16cid:durableId="131407874">
     <w:abstractNumId w:val="5"/>
+  </w:num>
+  <w:num w:numId="10" w16cid:durableId="103962102">
+    <w:abstractNumId w:val="9"/>
   </w:num>
 </w:numbering>
 </file>

</xml_diff>